<commit_message>
Added a note to this file
</commit_message>
<xml_diff>
--- a/Sprint 1/Scrum Meetings/Sprint 1 Scrum Meetings.docx
+++ b/Sprint 1/Scrum Meetings/Sprint 1 Scrum Meetings.docx
@@ -3619,8 +3619,144 @@
           <w:szCs w:val="24"/>
           <w:lang w:eastAsia="en-GB"/>
         </w:rPr>
-        <w:t xml:space="preserve">Mohammed – Yesterday he worked a bit on the PHP yesterday and was there for the scrum meeting. A problem is that he can only be online and working with the team for a short while and can’t do much with GitHub or keep up to date with what we’re doing as he has a very limited amount of mobile data to work with so either he comes to the scrum meeting or helps with work. This is out of his control as he is in India and there’s not much he can do about the situation right now and is trying to get back to Dundee. </w:t>
-      </w:r>
+        <w:t xml:space="preserve">Mohammed – Yesterday he </w:t>
+      </w:r>
+      <w:r>
+        <w:rPr>
+          <w:rFonts w:ascii="Segoe UI" w:eastAsia="Times New Roman" w:hAnsi="Segoe UI" w:cs="Segoe UI"/>
+          <w:color w:val="24292E"/>
+          <w:sz w:val="24"/>
+          <w:szCs w:val="24"/>
+          <w:lang w:eastAsia="en-GB"/>
+        </w:rPr>
+        <w:t>took a look</w:t>
+      </w:r>
+      <w:r>
+        <w:rPr>
+          <w:rFonts w:ascii="Segoe UI" w:eastAsia="Times New Roman" w:hAnsi="Segoe UI" w:cs="Segoe UI"/>
+          <w:color w:val="24292E"/>
+          <w:sz w:val="24"/>
+          <w:szCs w:val="24"/>
+          <w:lang w:eastAsia="en-GB"/>
+        </w:rPr>
+        <w:t xml:space="preserve"> the PHP and was there for the scrum meeting. A problem is that he can only be online and working with the team for a short while and can’t do much with GitHub or keep up to date with what we’re doing as he has a very limited amount of mobile data to work with so either he comes to the scrum meeting or helps with work. This is out of his control as he is in India and there’s not </w:t>
+      </w:r>
+      <w:r>
+        <w:rPr>
+          <w:rFonts w:ascii="Segoe UI" w:eastAsia="Times New Roman" w:hAnsi="Segoe UI" w:cs="Segoe UI"/>
+          <w:color w:val="24292E"/>
+          <w:sz w:val="24"/>
+          <w:szCs w:val="24"/>
+          <w:lang w:eastAsia="en-GB"/>
+        </w:rPr>
+        <w:t>much,</w:t>
+      </w:r>
+      <w:r>
+        <w:rPr>
+          <w:rFonts w:ascii="Segoe UI" w:eastAsia="Times New Roman" w:hAnsi="Segoe UI" w:cs="Segoe UI"/>
+          <w:color w:val="24292E"/>
+          <w:sz w:val="24"/>
+          <w:szCs w:val="24"/>
+          <w:lang w:eastAsia="en-GB"/>
+        </w:rPr>
+        <w:t xml:space="preserve"> he can do about the situation right now and is trying to get back to Dundee. </w:t>
+      </w:r>
+    </w:p>
+    <w:p>
+      <w:pPr>
+        <w:shd w:val="clear" w:color="auto" w:fill="FFFFFF"/>
+        <w:spacing w:before="360" w:after="240" w:line="240" w:lineRule="auto"/>
+        <w:ind w:left="720"/>
+        <w:outlineLvl w:val="2"/>
+        <w:rPr>
+          <w:rFonts w:ascii="Segoe UI" w:eastAsia="Times New Roman" w:hAnsi="Segoe UI" w:cs="Segoe UI"/>
+          <w:b/>
+          <w:bCs/>
+          <w:color w:val="24292E"/>
+          <w:sz w:val="30"/>
+          <w:szCs w:val="30"/>
+          <w:lang w:eastAsia="en-GB"/>
+        </w:rPr>
+      </w:pPr>
+    </w:p>
+    <w:p>
+      <w:pPr>
+        <w:shd w:val="clear" w:color="auto" w:fill="FFFFFF"/>
+        <w:spacing w:before="360" w:after="240" w:line="240" w:lineRule="auto"/>
+        <w:ind w:left="720"/>
+        <w:outlineLvl w:val="2"/>
+        <w:rPr>
+          <w:rFonts w:ascii="Segoe UI" w:eastAsia="Times New Roman" w:hAnsi="Segoe UI" w:cs="Segoe UI"/>
+          <w:b/>
+          <w:bCs/>
+          <w:color w:val="24292E"/>
+          <w:sz w:val="30"/>
+          <w:szCs w:val="30"/>
+          <w:lang w:eastAsia="en-GB"/>
+        </w:rPr>
+      </w:pPr>
+      <w:r>
+        <w:rPr>
+          <w:rFonts w:ascii="Segoe UI" w:eastAsia="Times New Roman" w:hAnsi="Segoe UI" w:cs="Segoe UI"/>
+          <w:b/>
+          <w:bCs/>
+          <w:color w:val="24292E"/>
+          <w:sz w:val="30"/>
+          <w:szCs w:val="30"/>
+          <w:lang w:eastAsia="en-GB"/>
+        </w:rPr>
+        <w:lastRenderedPageBreak/>
+        <w:t>Note:</w:t>
+      </w:r>
+    </w:p>
+    <w:p>
+      <w:pPr>
+        <w:pStyle w:val="ListParagraph"/>
+        <w:numPr>
+          <w:ilvl w:val="0"/>
+          <w:numId w:val="9"/>
+        </w:numPr>
+        <w:shd w:val="clear" w:color="auto" w:fill="FFFFFF"/>
+        <w:spacing w:before="360" w:after="240" w:line="240" w:lineRule="auto"/>
+        <w:outlineLvl w:val="2"/>
+        <w:rPr>
+          <w:rFonts w:ascii="Segoe UI" w:eastAsia="Times New Roman" w:hAnsi="Segoe UI" w:cs="Segoe UI"/>
+          <w:b/>
+          <w:bCs/>
+          <w:color w:val="24292E"/>
+          <w:sz w:val="30"/>
+          <w:szCs w:val="30"/>
+          <w:lang w:eastAsia="en-GB"/>
+        </w:rPr>
+      </w:pPr>
+      <w:r>
+        <w:rPr>
+          <w:rFonts w:ascii="Segoe UI" w:eastAsia="Times New Roman" w:hAnsi="Segoe UI" w:cs="Segoe UI"/>
+          <w:color w:val="24292E"/>
+          <w:sz w:val="24"/>
+          <w:szCs w:val="24"/>
+          <w:lang w:eastAsia="en-GB"/>
+        </w:rPr>
+        <w:t>The stakeholders really want the functionality for making questionnaire’s from the front end and we have most of that implemented on the database side of things, all there is to do is make the PHP for it and it to the website.</w:t>
+      </w:r>
+    </w:p>
+    <w:p>
+      <w:pPr>
+        <w:pStyle w:val="ListParagraph"/>
+        <w:shd w:val="clear" w:color="auto" w:fill="FFFFFF"/>
+        <w:spacing w:before="360" w:after="240" w:line="240" w:lineRule="auto"/>
+        <w:ind w:left="1440"/>
+        <w:outlineLvl w:val="2"/>
+        <w:rPr>
+          <w:rFonts w:ascii="Segoe UI" w:eastAsia="Times New Roman" w:hAnsi="Segoe UI" w:cs="Segoe UI"/>
+          <w:b/>
+          <w:bCs/>
+          <w:color w:val="24292E"/>
+          <w:sz w:val="30"/>
+          <w:szCs w:val="30"/>
+          <w:lang w:eastAsia="en-GB"/>
+        </w:rPr>
+      </w:pPr>
     </w:p>
     <w:p/>
     <w:p/>
@@ -4105,6 +4241,119 @@
     </w:lvl>
   </w:abstractNum>
   <w:abstractNum w:abstractNumId="3" w15:restartNumberingAfterBreak="0">
+    <w:nsid w:val="49341F5A"/>
+    <w:multiLevelType w:val="hybridMultilevel"/>
+    <w:tmpl w:val="0CC08F24"/>
+    <w:lvl w:ilvl="0" w:tplc="08090001">
+      <w:start w:val="1"/>
+      <w:numFmt w:val="bullet"/>
+      <w:lvlText w:val=""/>
+      <w:lvlJc w:val="left"/>
+      <w:pPr>
+        <w:ind w:left="1440" w:hanging="360"/>
+      </w:pPr>
+      <w:rPr>
+        <w:rFonts w:ascii="Symbol" w:hAnsi="Symbol" w:hint="default"/>
+      </w:rPr>
+    </w:lvl>
+    <w:lvl w:ilvl="1" w:tplc="08090003" w:tentative="1">
+      <w:start w:val="1"/>
+      <w:numFmt w:val="bullet"/>
+      <w:lvlText w:val="o"/>
+      <w:lvlJc w:val="left"/>
+      <w:pPr>
+        <w:ind w:left="2160" w:hanging="360"/>
+      </w:pPr>
+      <w:rPr>
+        <w:rFonts w:ascii="Courier New" w:hAnsi="Courier New" w:cs="Courier New" w:hint="default"/>
+      </w:rPr>
+    </w:lvl>
+    <w:lvl w:ilvl="2" w:tplc="08090005" w:tentative="1">
+      <w:start w:val="1"/>
+      <w:numFmt w:val="bullet"/>
+      <w:lvlText w:val=""/>
+      <w:lvlJc w:val="left"/>
+      <w:pPr>
+        <w:ind w:left="2880" w:hanging="360"/>
+      </w:pPr>
+      <w:rPr>
+        <w:rFonts w:ascii="Wingdings" w:hAnsi="Wingdings" w:hint="default"/>
+      </w:rPr>
+    </w:lvl>
+    <w:lvl w:ilvl="3" w:tplc="08090001" w:tentative="1">
+      <w:start w:val="1"/>
+      <w:numFmt w:val="bullet"/>
+      <w:lvlText w:val=""/>
+      <w:lvlJc w:val="left"/>
+      <w:pPr>
+        <w:ind w:left="3600" w:hanging="360"/>
+      </w:pPr>
+      <w:rPr>
+        <w:rFonts w:ascii="Symbol" w:hAnsi="Symbol" w:hint="default"/>
+      </w:rPr>
+    </w:lvl>
+    <w:lvl w:ilvl="4" w:tplc="08090003" w:tentative="1">
+      <w:start w:val="1"/>
+      <w:numFmt w:val="bullet"/>
+      <w:lvlText w:val="o"/>
+      <w:lvlJc w:val="left"/>
+      <w:pPr>
+        <w:ind w:left="4320" w:hanging="360"/>
+      </w:pPr>
+      <w:rPr>
+        <w:rFonts w:ascii="Courier New" w:hAnsi="Courier New" w:cs="Courier New" w:hint="default"/>
+      </w:rPr>
+    </w:lvl>
+    <w:lvl w:ilvl="5" w:tplc="08090005" w:tentative="1">
+      <w:start w:val="1"/>
+      <w:numFmt w:val="bullet"/>
+      <w:lvlText w:val=""/>
+      <w:lvlJc w:val="left"/>
+      <w:pPr>
+        <w:ind w:left="5040" w:hanging="360"/>
+      </w:pPr>
+      <w:rPr>
+        <w:rFonts w:ascii="Wingdings" w:hAnsi="Wingdings" w:hint="default"/>
+      </w:rPr>
+    </w:lvl>
+    <w:lvl w:ilvl="6" w:tplc="08090001" w:tentative="1">
+      <w:start w:val="1"/>
+      <w:numFmt w:val="bullet"/>
+      <w:lvlText w:val=""/>
+      <w:lvlJc w:val="left"/>
+      <w:pPr>
+        <w:ind w:left="5760" w:hanging="360"/>
+      </w:pPr>
+      <w:rPr>
+        <w:rFonts w:ascii="Symbol" w:hAnsi="Symbol" w:hint="default"/>
+      </w:rPr>
+    </w:lvl>
+    <w:lvl w:ilvl="7" w:tplc="08090003" w:tentative="1">
+      <w:start w:val="1"/>
+      <w:numFmt w:val="bullet"/>
+      <w:lvlText w:val="o"/>
+      <w:lvlJc w:val="left"/>
+      <w:pPr>
+        <w:ind w:left="6480" w:hanging="360"/>
+      </w:pPr>
+      <w:rPr>
+        <w:rFonts w:ascii="Courier New" w:hAnsi="Courier New" w:cs="Courier New" w:hint="default"/>
+      </w:rPr>
+    </w:lvl>
+    <w:lvl w:ilvl="8" w:tplc="08090005" w:tentative="1">
+      <w:start w:val="1"/>
+      <w:numFmt w:val="bullet"/>
+      <w:lvlText w:val=""/>
+      <w:lvlJc w:val="left"/>
+      <w:pPr>
+        <w:ind w:left="7200" w:hanging="360"/>
+      </w:pPr>
+      <w:rPr>
+        <w:rFonts w:ascii="Wingdings" w:hAnsi="Wingdings" w:hint="default"/>
+      </w:rPr>
+    </w:lvl>
+  </w:abstractNum>
+  <w:abstractNum w:abstractNumId="4" w15:restartNumberingAfterBreak="0">
     <w:nsid w:val="498711DE"/>
     <w:multiLevelType w:val="hybridMultilevel"/>
     <w:tmpl w:val="33E2D3A4"/>
@@ -4217,7 +4466,120 @@
       </w:rPr>
     </w:lvl>
   </w:abstractNum>
-  <w:abstractNum w:abstractNumId="4" w15:restartNumberingAfterBreak="0">
+  <w:abstractNum w:abstractNumId="5" w15:restartNumberingAfterBreak="0">
+    <w:nsid w:val="57F21EEC"/>
+    <w:multiLevelType w:val="hybridMultilevel"/>
+    <w:tmpl w:val="DBFCEB5E"/>
+    <w:lvl w:ilvl="0" w:tplc="08090001">
+      <w:start w:val="1"/>
+      <w:numFmt w:val="bullet"/>
+      <w:lvlText w:val=""/>
+      <w:lvlJc w:val="left"/>
+      <w:pPr>
+        <w:ind w:left="1440" w:hanging="360"/>
+      </w:pPr>
+      <w:rPr>
+        <w:rFonts w:ascii="Symbol" w:hAnsi="Symbol" w:hint="default"/>
+      </w:rPr>
+    </w:lvl>
+    <w:lvl w:ilvl="1" w:tplc="08090003" w:tentative="1">
+      <w:start w:val="1"/>
+      <w:numFmt w:val="bullet"/>
+      <w:lvlText w:val="o"/>
+      <w:lvlJc w:val="left"/>
+      <w:pPr>
+        <w:ind w:left="2160" w:hanging="360"/>
+      </w:pPr>
+      <w:rPr>
+        <w:rFonts w:ascii="Courier New" w:hAnsi="Courier New" w:cs="Courier New" w:hint="default"/>
+      </w:rPr>
+    </w:lvl>
+    <w:lvl w:ilvl="2" w:tplc="08090005" w:tentative="1">
+      <w:start w:val="1"/>
+      <w:numFmt w:val="bullet"/>
+      <w:lvlText w:val=""/>
+      <w:lvlJc w:val="left"/>
+      <w:pPr>
+        <w:ind w:left="2880" w:hanging="360"/>
+      </w:pPr>
+      <w:rPr>
+        <w:rFonts w:ascii="Wingdings" w:hAnsi="Wingdings" w:hint="default"/>
+      </w:rPr>
+    </w:lvl>
+    <w:lvl w:ilvl="3" w:tplc="08090001" w:tentative="1">
+      <w:start w:val="1"/>
+      <w:numFmt w:val="bullet"/>
+      <w:lvlText w:val=""/>
+      <w:lvlJc w:val="left"/>
+      <w:pPr>
+        <w:ind w:left="3600" w:hanging="360"/>
+      </w:pPr>
+      <w:rPr>
+        <w:rFonts w:ascii="Symbol" w:hAnsi="Symbol" w:hint="default"/>
+      </w:rPr>
+    </w:lvl>
+    <w:lvl w:ilvl="4" w:tplc="08090003" w:tentative="1">
+      <w:start w:val="1"/>
+      <w:numFmt w:val="bullet"/>
+      <w:lvlText w:val="o"/>
+      <w:lvlJc w:val="left"/>
+      <w:pPr>
+        <w:ind w:left="4320" w:hanging="360"/>
+      </w:pPr>
+      <w:rPr>
+        <w:rFonts w:ascii="Courier New" w:hAnsi="Courier New" w:cs="Courier New" w:hint="default"/>
+      </w:rPr>
+    </w:lvl>
+    <w:lvl w:ilvl="5" w:tplc="08090005" w:tentative="1">
+      <w:start w:val="1"/>
+      <w:numFmt w:val="bullet"/>
+      <w:lvlText w:val=""/>
+      <w:lvlJc w:val="left"/>
+      <w:pPr>
+        <w:ind w:left="5040" w:hanging="360"/>
+      </w:pPr>
+      <w:rPr>
+        <w:rFonts w:ascii="Wingdings" w:hAnsi="Wingdings" w:hint="default"/>
+      </w:rPr>
+    </w:lvl>
+    <w:lvl w:ilvl="6" w:tplc="08090001" w:tentative="1">
+      <w:start w:val="1"/>
+      <w:numFmt w:val="bullet"/>
+      <w:lvlText w:val=""/>
+      <w:lvlJc w:val="left"/>
+      <w:pPr>
+        <w:ind w:left="5760" w:hanging="360"/>
+      </w:pPr>
+      <w:rPr>
+        <w:rFonts w:ascii="Symbol" w:hAnsi="Symbol" w:hint="default"/>
+      </w:rPr>
+    </w:lvl>
+    <w:lvl w:ilvl="7" w:tplc="08090003" w:tentative="1">
+      <w:start w:val="1"/>
+      <w:numFmt w:val="bullet"/>
+      <w:lvlText w:val="o"/>
+      <w:lvlJc w:val="left"/>
+      <w:pPr>
+        <w:ind w:left="6480" w:hanging="360"/>
+      </w:pPr>
+      <w:rPr>
+        <w:rFonts w:ascii="Courier New" w:hAnsi="Courier New" w:cs="Courier New" w:hint="default"/>
+      </w:rPr>
+    </w:lvl>
+    <w:lvl w:ilvl="8" w:tplc="08090005" w:tentative="1">
+      <w:start w:val="1"/>
+      <w:numFmt w:val="bullet"/>
+      <w:lvlText w:val=""/>
+      <w:lvlJc w:val="left"/>
+      <w:pPr>
+        <w:ind w:left="7200" w:hanging="360"/>
+      </w:pPr>
+      <w:rPr>
+        <w:rFonts w:ascii="Wingdings" w:hAnsi="Wingdings" w:hint="default"/>
+      </w:rPr>
+    </w:lvl>
+  </w:abstractNum>
+  <w:abstractNum w:abstractNumId="6" w15:restartNumberingAfterBreak="0">
     <w:nsid w:val="59BB1BF1"/>
     <w:multiLevelType w:val="hybridMultilevel"/>
     <w:tmpl w:val="4F7834EA"/>
@@ -4330,7 +4692,7 @@
       </w:rPr>
     </w:lvl>
   </w:abstractNum>
-  <w:abstractNum w:abstractNumId="5" w15:restartNumberingAfterBreak="0">
+  <w:abstractNum w:abstractNumId="7" w15:restartNumberingAfterBreak="0">
     <w:nsid w:val="5B8241DB"/>
     <w:multiLevelType w:val="hybridMultilevel"/>
     <w:tmpl w:val="40627954"/>
@@ -4443,11 +4805,124 @@
       </w:rPr>
     </w:lvl>
   </w:abstractNum>
+  <w:abstractNum w:abstractNumId="8" w15:restartNumberingAfterBreak="0">
+    <w:nsid w:val="72087D91"/>
+    <w:multiLevelType w:val="hybridMultilevel"/>
+    <w:tmpl w:val="F754E84A"/>
+    <w:lvl w:ilvl="0" w:tplc="08090001">
+      <w:start w:val="1"/>
+      <w:numFmt w:val="bullet"/>
+      <w:lvlText w:val=""/>
+      <w:lvlJc w:val="left"/>
+      <w:pPr>
+        <w:ind w:left="1440" w:hanging="360"/>
+      </w:pPr>
+      <w:rPr>
+        <w:rFonts w:ascii="Symbol" w:hAnsi="Symbol" w:hint="default"/>
+      </w:rPr>
+    </w:lvl>
+    <w:lvl w:ilvl="1" w:tplc="08090003" w:tentative="1">
+      <w:start w:val="1"/>
+      <w:numFmt w:val="bullet"/>
+      <w:lvlText w:val="o"/>
+      <w:lvlJc w:val="left"/>
+      <w:pPr>
+        <w:ind w:left="2160" w:hanging="360"/>
+      </w:pPr>
+      <w:rPr>
+        <w:rFonts w:ascii="Courier New" w:hAnsi="Courier New" w:cs="Courier New" w:hint="default"/>
+      </w:rPr>
+    </w:lvl>
+    <w:lvl w:ilvl="2" w:tplc="08090005" w:tentative="1">
+      <w:start w:val="1"/>
+      <w:numFmt w:val="bullet"/>
+      <w:lvlText w:val=""/>
+      <w:lvlJc w:val="left"/>
+      <w:pPr>
+        <w:ind w:left="2880" w:hanging="360"/>
+      </w:pPr>
+      <w:rPr>
+        <w:rFonts w:ascii="Wingdings" w:hAnsi="Wingdings" w:hint="default"/>
+      </w:rPr>
+    </w:lvl>
+    <w:lvl w:ilvl="3" w:tplc="08090001" w:tentative="1">
+      <w:start w:val="1"/>
+      <w:numFmt w:val="bullet"/>
+      <w:lvlText w:val=""/>
+      <w:lvlJc w:val="left"/>
+      <w:pPr>
+        <w:ind w:left="3600" w:hanging="360"/>
+      </w:pPr>
+      <w:rPr>
+        <w:rFonts w:ascii="Symbol" w:hAnsi="Symbol" w:hint="default"/>
+      </w:rPr>
+    </w:lvl>
+    <w:lvl w:ilvl="4" w:tplc="08090003" w:tentative="1">
+      <w:start w:val="1"/>
+      <w:numFmt w:val="bullet"/>
+      <w:lvlText w:val="o"/>
+      <w:lvlJc w:val="left"/>
+      <w:pPr>
+        <w:ind w:left="4320" w:hanging="360"/>
+      </w:pPr>
+      <w:rPr>
+        <w:rFonts w:ascii="Courier New" w:hAnsi="Courier New" w:cs="Courier New" w:hint="default"/>
+      </w:rPr>
+    </w:lvl>
+    <w:lvl w:ilvl="5" w:tplc="08090005" w:tentative="1">
+      <w:start w:val="1"/>
+      <w:numFmt w:val="bullet"/>
+      <w:lvlText w:val=""/>
+      <w:lvlJc w:val="left"/>
+      <w:pPr>
+        <w:ind w:left="5040" w:hanging="360"/>
+      </w:pPr>
+      <w:rPr>
+        <w:rFonts w:ascii="Wingdings" w:hAnsi="Wingdings" w:hint="default"/>
+      </w:rPr>
+    </w:lvl>
+    <w:lvl w:ilvl="6" w:tplc="08090001" w:tentative="1">
+      <w:start w:val="1"/>
+      <w:numFmt w:val="bullet"/>
+      <w:lvlText w:val=""/>
+      <w:lvlJc w:val="left"/>
+      <w:pPr>
+        <w:ind w:left="5760" w:hanging="360"/>
+      </w:pPr>
+      <w:rPr>
+        <w:rFonts w:ascii="Symbol" w:hAnsi="Symbol" w:hint="default"/>
+      </w:rPr>
+    </w:lvl>
+    <w:lvl w:ilvl="7" w:tplc="08090003" w:tentative="1">
+      <w:start w:val="1"/>
+      <w:numFmt w:val="bullet"/>
+      <w:lvlText w:val="o"/>
+      <w:lvlJc w:val="left"/>
+      <w:pPr>
+        <w:ind w:left="6480" w:hanging="360"/>
+      </w:pPr>
+      <w:rPr>
+        <w:rFonts w:ascii="Courier New" w:hAnsi="Courier New" w:cs="Courier New" w:hint="default"/>
+      </w:rPr>
+    </w:lvl>
+    <w:lvl w:ilvl="8" w:tplc="08090005" w:tentative="1">
+      <w:start w:val="1"/>
+      <w:numFmt w:val="bullet"/>
+      <w:lvlText w:val=""/>
+      <w:lvlJc w:val="left"/>
+      <w:pPr>
+        <w:ind w:left="7200" w:hanging="360"/>
+      </w:pPr>
+      <w:rPr>
+        <w:rFonts w:ascii="Wingdings" w:hAnsi="Wingdings" w:hint="default"/>
+      </w:rPr>
+    </w:lvl>
+  </w:abstractNum>
   <w:num w:numId="1">
-    <w:abstractNumId w:val="5"/>
+    <w:abstractNumId w:val="7"/>
   </w:num>
   <w:num w:numId="2">
-    <w:abstractNumId w:val="3"/>
+    <w:abstractNumId w:val="4"/>
   </w:num>
   <w:num w:numId="3">
     <w:abstractNumId w:val="1"/>
@@ -4459,7 +4934,16 @@
     <w:abstractNumId w:val="0"/>
   </w:num>
   <w:num w:numId="6">
-    <w:abstractNumId w:val="4"/>
+    <w:abstractNumId w:val="6"/>
+  </w:num>
+  <w:num w:numId="7">
+    <w:abstractNumId w:val="8"/>
+  </w:num>
+  <w:num w:numId="8">
+    <w:abstractNumId w:val="3"/>
+  </w:num>
+  <w:num w:numId="9">
+    <w:abstractNumId w:val="5"/>
   </w:num>
 </w:numbering>
 </file>

</xml_diff>